<commit_message>
Listview en icons toegevoegd aan applicatie
</commit_message>
<xml_diff>
--- a/WekelijksRapport.docx
+++ b/WekelijksRapport.docx
@@ -303,13 +303,6 @@
                 <w:sz w:val="20"/>
               </w:rPr>
             </w:pPr>
-            <w:r>
-              <w:rPr>
-                <w:rFonts w:ascii="Calibri" w:hAnsi="Calibri"/>
-                <w:sz w:val="20"/>
-              </w:rPr>
-              <w:t>Schets gemaakt van het design voor de app.</w:t>
-            </w:r>
           </w:p>
         </w:tc>
       </w:tr>
@@ -333,13 +326,6 @@
                 <w:sz w:val="20"/>
               </w:rPr>
             </w:pPr>
-            <w:r>
-              <w:rPr>
-                <w:rFonts w:ascii="Calibri" w:hAnsi="Calibri"/>
-                <w:sz w:val="20"/>
-              </w:rPr>
-              <w:t>Research gedaan over listview en MVVM</w:t>
-            </w:r>
           </w:p>
         </w:tc>
       </w:tr>
@@ -413,6 +399,13 @@
                 <w:sz w:val="20"/>
               </w:rPr>
             </w:pPr>
+            <w:r>
+              <w:rPr>
+                <w:rFonts w:ascii="Calibri" w:hAnsi="Calibri"/>
+                <w:sz w:val="20"/>
+              </w:rPr>
+              <w:t>Schets gemaakt van het design voor de app.</w:t>
+            </w:r>
           </w:p>
         </w:tc>
       </w:tr>
@@ -436,6 +429,13 @@
                 <w:sz w:val="20"/>
               </w:rPr>
             </w:pPr>
+            <w:r>
+              <w:rPr>
+                <w:rFonts w:ascii="Calibri" w:hAnsi="Calibri"/>
+                <w:sz w:val="20"/>
+              </w:rPr>
+              <w:t>Research gedaan over listview en MVVM</w:t>
+            </w:r>
           </w:p>
         </w:tc>
       </w:tr>
@@ -509,6 +509,13 @@
                 <w:sz w:val="20"/>
               </w:rPr>
             </w:pPr>
+            <w:r>
+              <w:rPr>
+                <w:rFonts w:ascii="Calibri" w:hAnsi="Calibri"/>
+                <w:sz w:val="20"/>
+              </w:rPr>
+              <w:t>Tutorial gevolgd over aanmaak listview</w:t>
+            </w:r>
           </w:p>
         </w:tc>
       </w:tr>
@@ -532,6 +539,13 @@
                 <w:sz w:val="20"/>
               </w:rPr>
             </w:pPr>
+            <w:r>
+              <w:rPr>
+                <w:rFonts w:ascii="Calibri" w:hAnsi="Calibri"/>
+                <w:sz w:val="20"/>
+              </w:rPr>
+              <w:t>Listview uit tutorial aangepast en geïmplementeerd in app</w:t>
+            </w:r>
           </w:p>
         </w:tc>
       </w:tr>

</xml_diff>